<commit_message>
trying to fix merge
</commit_message>
<xml_diff>
--- a/BrainStream/userManual.docx
+++ b/BrainStream/userManual.docx
@@ -177,7 +177,7 @@
         <w:rPr>
           <w:noProof/>
           <w:sz w:val="20"/>
-          <w:lang w:val="pt-PT" w:eastAsia="pt-PT"/>
+          <w:lang w:val="en-GB" w:eastAsia="en-GB"/>
         </w:rPr>
         <mc:AlternateContent>
           <mc:Choice Requires="wps">
@@ -1445,6 +1445,8 @@
           <w:docGrid w:linePitch="326"/>
         </w:sectPr>
       </w:pPr>
+      <w:bookmarkStart w:id="0" w:name="_GoBack"/>
+      <w:bookmarkEnd w:id="0"/>
     </w:p>
     <w:p>
       <w:pPr>
@@ -1454,7 +1456,7 @@
           <w:rFonts w:ascii="Times New Roman" w:hAnsi="Times New Roman" w:cs="Times New Roman"/>
         </w:rPr>
       </w:pPr>
-      <w:bookmarkStart w:id="0" w:name="_Toc452754809"/>
+      <w:bookmarkStart w:id="1" w:name="_Toc452754809"/>
       <w:r>
         <w:rPr>
           <w:rFonts w:ascii="Times New Roman" w:hAnsi="Times New Roman" w:cs="Times New Roman"/>
@@ -1474,7 +1476,7 @@
         </w:rPr>
         <w:t>roduto</w:t>
       </w:r>
-      <w:bookmarkEnd w:id="0"/>
+      <w:bookmarkEnd w:id="1"/>
     </w:p>
     <w:p>
       <w:pPr>
@@ -1700,7 +1702,7 @@
           <w:rFonts w:ascii="Times New Roman" w:hAnsi="Times New Roman" w:cs="Times New Roman"/>
         </w:rPr>
       </w:pPr>
-      <w:bookmarkStart w:id="1" w:name="_Toc452754810"/>
+      <w:bookmarkStart w:id="2" w:name="_Toc452754810"/>
       <w:r>
         <w:rPr>
           <w:rFonts w:ascii="Times New Roman" w:hAnsi="Times New Roman" w:cs="Times New Roman"/>
@@ -1719,7 +1721,7 @@
         </w:rPr>
         <w:t>Funcionalidades</w:t>
       </w:r>
-      <w:bookmarkEnd w:id="1"/>
+      <w:bookmarkEnd w:id="2"/>
     </w:p>
     <w:p>
       <w:pPr>
@@ -2262,7 +2264,7 @@
           <w:rFonts w:ascii="Times New Roman" w:hAnsi="Times New Roman" w:cs="Times New Roman"/>
         </w:rPr>
       </w:pPr>
-      <w:bookmarkStart w:id="2" w:name="_Toc452754811"/>
+      <w:bookmarkStart w:id="3" w:name="_Toc452754811"/>
       <w:r>
         <w:rPr>
           <w:rFonts w:ascii="Times New Roman" w:hAnsi="Times New Roman" w:cs="Times New Roman"/>
@@ -2270,7 +2272,7 @@
         <w:lastRenderedPageBreak/>
         <w:t>3. Instalação</w:t>
       </w:r>
-      <w:bookmarkEnd w:id="2"/>
+      <w:bookmarkEnd w:id="3"/>
       <w:r>
         <w:rPr>
           <w:rFonts w:ascii="Times New Roman" w:hAnsi="Times New Roman" w:cs="Times New Roman"/>
@@ -2335,7 +2337,15 @@
           <w:sz w:val="20"/>
           <w:szCs w:val="20"/>
         </w:rPr>
-        <w:t xml:space="preserve"> utiliza a API fornecida pela aplicação </w:t>
+        <w:t xml:space="preserve"> utiliza </w:t>
+      </w:r>
+      <w:r>
+        <w:rPr>
+          <w:rFonts w:cs="Times New Roman"/>
+          <w:sz w:val="20"/>
+          <w:szCs w:val="20"/>
+        </w:rPr>
+        <w:t xml:space="preserve">a API fornecida pela aplicação </w:t>
       </w:r>
       <w:r>
         <w:rPr>
@@ -2368,7 +2378,15 @@
           <w:sz w:val="20"/>
           <w:szCs w:val="20"/>
         </w:rPr>
-        <w:t xml:space="preserve">asta fazer um duplo clique sobre o ficheiro “BrainStream.jar” e possuir uma ligação à Internet para iniciar a aplicação. No entanto, note-se que tem de ter o </w:t>
+        <w:t xml:space="preserve">asta fazer um duplo clique sobre o ficheiro “BrainStream.jar” e possuir uma ligação à Internet para iniciar a aplicação. No entanto, note-se que </w:t>
+      </w:r>
+      <w:r>
+        <w:rPr>
+          <w:rFonts w:cs="Times New Roman"/>
+          <w:sz w:val="20"/>
+          <w:szCs w:val="20"/>
+        </w:rPr>
+        <w:t xml:space="preserve">tem de ter o </w:t>
       </w:r>
       <w:r>
         <w:rPr>
@@ -2401,25 +2419,7 @@
           <w:sz w:val="20"/>
           <w:szCs w:val="20"/>
         </w:rPr>
-        <w:t xml:space="preserve">. Depois disso, se o sistema operativo não souber com que programa deve abrir o ficheiro </w:t>
-      </w:r>
-      <w:bookmarkStart w:id="3" w:name="_GoBack"/>
-      <w:r>
-        <w:rPr>
-          <w:rFonts w:cs="Times New Roman"/>
-          <w:sz w:val="20"/>
-          <w:szCs w:val="20"/>
-        </w:rPr>
-        <w:t>“</w:t>
-      </w:r>
-      <w:bookmarkEnd w:id="3"/>
-      <w:r>
-        <w:rPr>
-          <w:rFonts w:cs="Times New Roman"/>
-          <w:sz w:val="20"/>
-          <w:szCs w:val="20"/>
-        </w:rPr>
-        <w:t>Brain</w:t>
+        <w:t>. Depois disso, se o sistema operativo não souber com que programa deve abrir o ficheiro “Brain</w:t>
       </w:r>
       <w:r>
         <w:rPr>
@@ -2435,7 +2435,23 @@
           <w:sz w:val="20"/>
           <w:szCs w:val="20"/>
         </w:rPr>
-        <w:t>.jar”, deverá clicar com o botão direito sobre ele e escolher abri-lo com “C:\ProgramFiles\Java\jre8</w:t>
+        <w:t>.jar”, deverá clicar com o botão direito sobre ele e e</w:t>
+      </w:r>
+      <w:r>
+        <w:rPr>
+          <w:rFonts w:cs="Times New Roman"/>
+          <w:sz w:val="20"/>
+          <w:szCs w:val="20"/>
+        </w:rPr>
+        <w:t>scolher abri-lo com “C:\Program</w:t>
+      </w:r>
+      <w:r>
+        <w:rPr>
+          <w:rFonts w:cs="Times New Roman"/>
+          <w:sz w:val="20"/>
+          <w:szCs w:val="20"/>
+        </w:rPr>
+        <w:t>Files\Java\jre8</w:t>
       </w:r>
       <w:r>
         <w:rPr>
@@ -3350,7 +3366,25 @@
           <w:sz w:val="20"/>
           <w:szCs w:val="20"/>
         </w:rPr>
-        <w:t>Como médico, como posso fazer para me registar?</w:t>
+        <w:t xml:space="preserve">Como </w:t>
+      </w:r>
+      <w:r>
+        <w:rPr>
+          <w:rFonts w:cs="Times New Roman"/>
+          <w:b/>
+          <w:sz w:val="20"/>
+          <w:szCs w:val="20"/>
+        </w:rPr>
+        <w:t>médico</w:t>
+      </w:r>
+      <w:r>
+        <w:rPr>
+          <w:rFonts w:cs="Times New Roman"/>
+          <w:b/>
+          <w:sz w:val="20"/>
+          <w:szCs w:val="20"/>
+        </w:rPr>
+        <w:t>, como posso fazer para me registar?</w:t>
       </w:r>
     </w:p>
     <w:p>
@@ -3538,7 +3572,23 @@
           <w:sz w:val="20"/>
           <w:szCs w:val="20"/>
         </w:rPr>
-        <w:t>Sim. No separador “Patients”, selecione o paciente em questão</w:t>
+        <w:t>Sim. No separador “</w:t>
+      </w:r>
+      <w:r>
+        <w:rPr>
+          <w:rFonts w:cs="Times New Roman"/>
+          <w:sz w:val="20"/>
+          <w:szCs w:val="20"/>
+        </w:rPr>
+        <w:t>Patients</w:t>
+      </w:r>
+      <w:r>
+        <w:rPr>
+          <w:rFonts w:cs="Times New Roman"/>
+          <w:sz w:val="20"/>
+          <w:szCs w:val="20"/>
+        </w:rPr>
+        <w:t>”, selecione o paciente em questão</w:t>
       </w:r>
       <w:r>
         <w:rPr>
@@ -4245,7 +4295,7 @@
                 <w:sz w:val="20"/>
                 <w:szCs w:val="20"/>
               </w:rPr>
-              <w:t>4</w:t>
+              <w:t>7</w:t>
             </w:r>
             <w:r>
               <w:rPr>
@@ -4340,14 +4390,7 @@
           <w:sz w:val="16"/>
           <w:lang w:val="pt-PT"/>
         </w:rPr>
-        <w:t xml:space="preserve">Caberá </w:t>
-      </w:r>
-      <w:r>
-        <w:rPr>
-          <w:sz w:val="16"/>
-          <w:lang w:val="pt-PT"/>
-        </w:rPr>
-        <w:t>ao médico estipular a que informação o paciente poderá aceder.</w:t>
+        <w:t>Caberá ao médico estipular a que informação o paciente poderá aceder.</w:t>
       </w:r>
     </w:p>
   </w:footnote>
@@ -4377,15 +4420,7 @@
           <w:szCs w:val="16"/>
           <w:lang w:val="pt-PT"/>
         </w:rPr>
-        <w:t xml:space="preserve">Consultar </w:t>
-      </w:r>
-      <w:r>
-        <w:rPr>
-          <w:sz w:val="16"/>
-          <w:szCs w:val="16"/>
-          <w:lang w:val="pt-PT"/>
-        </w:rPr>
-        <w:t xml:space="preserve">instruções em: </w:t>
+        <w:t xml:space="preserve">Consultar instruções em: </w:t>
       </w:r>
       <w:hyperlink r:id="rId1" w:anchor="A1097282" w:history="1">
         <w:r>
@@ -4412,7 +4447,7 @@
     <w:r>
       <w:rPr>
         <w:noProof/>
-        <w:lang w:val="pt-PT" w:eastAsia="pt-PT"/>
+        <w:lang w:val="en-GB" w:eastAsia="en-GB"/>
       </w:rPr>
       <w:drawing>
         <wp:anchor distT="0" distB="0" distL="114300" distR="114300" simplePos="0" relativeHeight="251666432" behindDoc="0" locked="0" layoutInCell="1" allowOverlap="1" wp14:anchorId="44DFCE5C" wp14:editId="1F413727">
@@ -4466,7 +4501,7 @@
                   </a:ln>
                   <a:extLst>
                     <a:ext uri="{FAA26D3D-D897-4be2-8F04-BA451C77F1D7}">
-                      <ma14:placeholderFlag xmlns="" xmlns:mo="http://schemas.microsoft.com/office/mac/office/2008/main" xmlns:mv="urn:schemas-microsoft-com:mac:vml" xmlns:o="urn:schemas-microsoft-com:office:office" xmlns:v="urn:schemas-microsoft-com:vml" xmlns:w10="urn:schemas-microsoft-com:office:word" xmlns:w="http://schemas.openxmlformats.org/wordprocessingml/2006/main" xmlns:ma14="http://schemas.microsoft.com/office/mac/drawingml/2011/main"/>
+                      <ma14:placeholderFlag xmlns:ma14="http://schemas.microsoft.com/office/mac/drawingml/2011/main" xmlns:w="http://schemas.openxmlformats.org/wordprocessingml/2006/main" xmlns:w10="urn:schemas-microsoft-com:office:word" xmlns:v="urn:schemas-microsoft-com:vml" xmlns:o="urn:schemas-microsoft-com:office:office" xmlns:mv="urn:schemas-microsoft-com:mac:vml" xmlns:mo="http://schemas.microsoft.com/office/mac/office/2008/main" xmlns=""/>
                     </a:ext>
                   </a:extLst>
                 </pic:spPr>
@@ -4495,7 +4530,7 @@
     <w:r>
       <w:rPr>
         <w:noProof/>
-        <w:lang w:val="pt-PT" w:eastAsia="pt-PT"/>
+        <w:lang w:val="en-GB" w:eastAsia="en-GB"/>
       </w:rPr>
       <mc:AlternateContent>
         <mc:Choice Requires="wps">
@@ -4579,7 +4614,7 @@
     <w:r>
       <w:rPr>
         <w:noProof/>
-        <w:lang w:val="pt-PT" w:eastAsia="pt-PT"/>
+        <w:lang w:val="en-GB" w:eastAsia="en-GB"/>
       </w:rPr>
       <w:drawing>
         <wp:anchor distT="0" distB="0" distL="114300" distR="114300" simplePos="0" relativeHeight="251668480" behindDoc="0" locked="0" layoutInCell="1" allowOverlap="1" wp14:anchorId="6E78FF82" wp14:editId="108B76BE">
@@ -4633,7 +4668,7 @@
                   </a:ln>
                   <a:extLst>
                     <a:ext uri="{FAA26D3D-D897-4be2-8F04-BA451C77F1D7}">
-                      <ma14:placeholderFlag xmlns="" xmlns:mo="http://schemas.microsoft.com/office/mac/office/2008/main" xmlns:mv="urn:schemas-microsoft-com:mac:vml" xmlns:o="urn:schemas-microsoft-com:office:office" xmlns:v="urn:schemas-microsoft-com:vml" xmlns:w10="urn:schemas-microsoft-com:office:word" xmlns:w="http://schemas.openxmlformats.org/wordprocessingml/2006/main" xmlns:ma14="http://schemas.microsoft.com/office/mac/drawingml/2011/main"/>
+                      <ma14:placeholderFlag xmlns:ma14="http://schemas.microsoft.com/office/mac/drawingml/2011/main" xmlns:w="http://schemas.openxmlformats.org/wordprocessingml/2006/main" xmlns:w10="urn:schemas-microsoft-com:office:word" xmlns:v="urn:schemas-microsoft-com:vml" xmlns:o="urn:schemas-microsoft-com:office:office" xmlns:mv="urn:schemas-microsoft-com:mac:vml" xmlns:mo="http://schemas.microsoft.com/office/mac/office/2008/main" xmlns=""/>
                     </a:ext>
                   </a:extLst>
                 </pic:spPr>
@@ -4659,7 +4694,7 @@
     <w:r>
       <w:rPr>
         <w:noProof/>
-        <w:lang w:val="pt-PT" w:eastAsia="pt-PT"/>
+        <w:lang w:val="en-GB" w:eastAsia="en-GB"/>
       </w:rPr>
       <w:drawing>
         <wp:anchor distT="0" distB="0" distL="114300" distR="114300" simplePos="0" relativeHeight="251667456" behindDoc="0" locked="0" layoutInCell="1" allowOverlap="1" wp14:anchorId="10A3F180" wp14:editId="5F4B5D5A">
@@ -4713,7 +4748,7 @@
                   </a:ln>
                   <a:extLst>
                     <a:ext uri="{FAA26D3D-D897-4be2-8F04-BA451C77F1D7}">
-                      <ma14:placeholderFlag xmlns="" xmlns:mo="http://schemas.microsoft.com/office/mac/office/2008/main" xmlns:mv="urn:schemas-microsoft-com:mac:vml" xmlns:o="urn:schemas-microsoft-com:office:office" xmlns:v="urn:schemas-microsoft-com:vml" xmlns:w10="urn:schemas-microsoft-com:office:word" xmlns:w="http://schemas.openxmlformats.org/wordprocessingml/2006/main" xmlns:ma14="http://schemas.microsoft.com/office/mac/drawingml/2011/main"/>
+                      <ma14:placeholderFlag xmlns:ma14="http://schemas.microsoft.com/office/mac/drawingml/2011/main" xmlns:w="http://schemas.openxmlformats.org/wordprocessingml/2006/main" xmlns:w10="urn:schemas-microsoft-com:office:word" xmlns:v="urn:schemas-microsoft-com:vml" xmlns:o="urn:schemas-microsoft-com:office:office" xmlns:mv="urn:schemas-microsoft-com:mac:vml" xmlns:mo="http://schemas.microsoft.com/office/mac/office/2008/main" xmlns=""/>
                     </a:ext>
                   </a:extLst>
                 </pic:spPr>
@@ -7161,7 +7196,7 @@
 </file>
 
 <file path=customXml/itemProps1.xml><?xml version="1.0" encoding="utf-8"?>
-<ds:datastoreItem xmlns:ds="http://schemas.openxmlformats.org/officeDocument/2006/customXml" ds:itemID="{E2F7DDBF-5B1E-473E-B7C4-7DD48C0984CA}">
+<ds:datastoreItem xmlns:ds="http://schemas.openxmlformats.org/officeDocument/2006/customXml" ds:itemID="{DB35671E-8580-41F6-82FC-1A3BAFD0F8E9}">
   <ds:schemaRefs>
     <ds:schemaRef ds:uri="http://schemas.openxmlformats.org/officeDocument/2006/bibliography"/>
   </ds:schemaRefs>

</xml_diff>